<commit_message>
Worked on the IPO table
</commit_message>
<xml_diff>
--- a/IPO Table.docx
+++ b/IPO Table.docx
@@ -16,7 +16,13 @@
         <w:pStyle w:val="Heading1"/>
       </w:pPr>
       <w:r>
-        <w:t>Creating Budget</w:t>
+        <w:t>Creating</w:t>
+      </w:r>
+      <w:r>
+        <w:t>/Editing</w:t>
+      </w:r>
+      <w:r>
+        <w:t xml:space="preserve"> Budget</w:t>
       </w:r>
     </w:p>
     <w:tbl>
@@ -104,7 +110,11 @@
               <w:t>-Frequency of when purchased</w:t>
             </w:r>
           </w:p>
-          <w:p/>
+          <w:p>
+            <w:r>
+              <w:t>-Change the already existing numbers</w:t>
+            </w:r>
+          </w:p>
           <w:p/>
           <w:p/>
           <w:p/>
@@ -117,6 +127,24 @@
           <w:p>
             <w:r>
               <w:t>-</w:t>
+            </w:r>
+            <w:r>
+              <w:t>Calculates all the text boxes into a total</w:t>
+            </w:r>
+          </w:p>
+          <w:p>
+            <w:r>
+              <w:t>-Takes all the total’s and puts them into the graph</w:t>
+            </w:r>
+          </w:p>
+          <w:p>
+            <w:r>
+              <w:t>-The graph categorises the totals</w:t>
+            </w:r>
+          </w:p>
+          <w:p>
+            <w:r>
+              <w:t>-Drop box with the decisions of the frequency’s</w:t>
             </w:r>
           </w:p>
         </w:tc>
@@ -242,10 +270,12 @@
             <w:r>
               <w:t>-Choose which budget to veiw</w:t>
             </w:r>
-            <w:bookmarkStart w:id="0" w:name="_GoBack"/>
-            <w:bookmarkEnd w:id="0"/>
-          </w:p>
-          <w:p/>
+          </w:p>
+          <w:p>
+            <w:r>
+              <w:t>-Choose to delete budgets</w:t>
+            </w:r>
+          </w:p>
           <w:p/>
           <w:p/>
           <w:p/>
@@ -256,13 +286,47 @@
           <w:tcPr>
             <w:tcW w:w="3081" w:type="dxa"/>
           </w:tcPr>
-          <w:p/>
+          <w:p>
+            <w:r>
+              <w:t>-When budget is chosen open up the editing page</w:t>
+            </w:r>
+          </w:p>
+          <w:p>
+            <w:r>
+              <w:t xml:space="preserve">-Opens up a viewing page when the “View Budget” button is pressed, when it goes to this page the budget </w:t>
+            </w:r>
+            <w:r>
+              <w:t>cannot</w:t>
+            </w:r>
+            <w:r>
+              <w:t xml:space="preserve"> be edited</w:t>
+            </w:r>
+            <w:bookmarkStart w:id="0" w:name="_GoBack"/>
+            <w:bookmarkEnd w:id="0"/>
+          </w:p>
         </w:tc>
         <w:tc>
           <w:tcPr>
             <w:tcW w:w="3081" w:type="dxa"/>
           </w:tcPr>
-          <w:p/>
+          <w:p>
+            <w:r>
+              <w:t>-Displays the editing screen</w:t>
+            </w:r>
+          </w:p>
+          <w:p>
+            <w:r>
+              <w:t>-</w:t>
+            </w:r>
+            <w:r>
+              <w:t>Displays in the list box the saved budgets</w:t>
+            </w:r>
+          </w:p>
+          <w:p>
+            <w:r>
+              <w:t>-Shows the finished budgets</w:t>
+            </w:r>
+          </w:p>
         </w:tc>
       </w:tr>
     </w:tbl>

</xml_diff>